<commit_message>
all use case description extra fields deleted (not necessary asked from OSTAD) minor bugs fixed
</commit_message>
<xml_diff>
--- a/UseCaseDescribe/UseCaseDescription_Athlete_Profile.docx
+++ b/UseCaseDescribe/UseCaseDescription_Athlete_Profile.docx
@@ -228,8 +228,6 @@
             <w:r>
               <w:t>Cannot change the information so info doesn't change</w:t>
             </w:r>
-            <w:bookmarkStart w:id="0" w:name="_GoBack"/>
-            <w:bookmarkEnd w:id="0"/>
           </w:p>
         </w:tc>
       </w:tr>
@@ -312,11 +310,13 @@
               <w:spacing w:line="240" w:lineRule="auto"/>
             </w:pPr>
             <w:r>
-              <w:t xml:space="preserve">Instructor </w:t>
+              <w:t>Coaches</w:t>
             </w:r>
             <w:r>
-              <w:t xml:space="preserve"> , Other Athletes  , Admins</w:t>
+              <w:t xml:space="preserve">  , Other Athletes  , Admins</w:t>
             </w:r>
+            <w:bookmarkStart w:id="0" w:name="_GoBack"/>
+            <w:bookmarkEnd w:id="0"/>
           </w:p>
         </w:tc>
       </w:tr>

</xml_diff>

<commit_message>
athlete profile first edit
</commit_message>
<xml_diff>
--- a/UseCaseDescribe/UseCaseDescription_Athlete_Profile.docx
+++ b/UseCaseDescribe/UseCaseDescription_Athlete_Profile.docx
@@ -590,6 +590,181 @@
               </w:rPr>
             </w:pPr>
             <w:r>
+              <w:rPr>
+                <w:u w:val="none"/>
+              </w:rPr>
+            </w:r>
+          </w:p>
+          <w:tbl>
+            <w:tblPr>
+              <w:tblW w:w="9360" w:type="dxa"/>
+              <w:jc w:val="left"/>
+              <w:tblInd w:w="0" w:type="dxa"/>
+              <w:tblBorders>
+                <w:top w:val="single" w:sz="8" w:space="0" w:color="000000"/>
+                <w:left w:val="single" w:sz="8" w:space="0" w:color="000000"/>
+                <w:bottom w:val="single" w:sz="8" w:space="0" w:color="000000"/>
+                <w:right w:val="single" w:sz="8" w:space="0" w:color="000000"/>
+                <w:insideH w:val="single" w:sz="8" w:space="0" w:color="000000"/>
+                <w:insideV w:val="single" w:sz="8" w:space="0" w:color="000000"/>
+              </w:tblBorders>
+              <w:tblCellMar>
+                <w:top w:w="100" w:type="dxa"/>
+                <w:left w:w="90" w:type="dxa"/>
+                <w:bottom w:w="100" w:type="dxa"/>
+                <w:right w:w="100" w:type="dxa"/>
+              </w:tblCellMar>
+            </w:tblPr>
+            <w:tblGrid>
+              <w:gridCol w:w="9360"/>
+            </w:tblGrid>
+            <w:tr>
+              <w:trPr/>
+              <w:tc>
+                <w:tcPr>
+                  <w:tcW w:w="9360" w:type="dxa"/>
+                  <w:tcBorders>
+                    <w:top w:val="single" w:sz="8" w:space="0" w:color="000000"/>
+                    <w:left w:val="single" w:sz="8" w:space="0" w:color="000000"/>
+                    <w:bottom w:val="single" w:sz="8" w:space="0" w:color="000000"/>
+                    <w:right w:val="single" w:sz="8" w:space="0" w:color="000000"/>
+                    <w:insideH w:val="single" w:sz="8" w:space="0" w:color="000000"/>
+                    <w:insideV w:val="single" w:sz="8" w:space="0" w:color="000000"/>
+                  </w:tcBorders>
+                  <w:shd w:fill="auto" w:val="clear"/>
+                </w:tcPr>
+                <w:p>
+                  <w:pPr>
+                    <w:pStyle w:val="Normal"/>
+                    <w:widowControl w:val="false"/>
+                    <w:numPr>
+                      <w:ilvl w:val="0"/>
+                      <w:numId w:val="2"/>
+                    </w:numPr>
+                    <w:spacing w:lineRule="auto" w:line="240"/>
+                    <w:ind w:left="720" w:right="0" w:hanging="360"/>
+                    <w:rPr/>
+                  </w:pPr>
+                  <w:r>
+                    <w:rPr/>
+                    <w:t xml:space="preserve">Athlete presses the profile button </w:t>
+                  </w:r>
+                </w:p>
+                <w:p>
+                  <w:pPr>
+                    <w:pStyle w:val="Normal"/>
+                    <w:widowControl w:val="false"/>
+                    <w:numPr>
+                      <w:ilvl w:val="0"/>
+                      <w:numId w:val="2"/>
+                    </w:numPr>
+                    <w:spacing w:lineRule="auto" w:line="240"/>
+                    <w:ind w:left="720" w:right="0" w:hanging="360"/>
+                    <w:rPr/>
+                  </w:pPr>
+                  <w:r>
+                    <w:rPr/>
+                    <w:t>Redirect to profile pannel</w:t>
+                  </w:r>
+                </w:p>
+                <w:p>
+                  <w:pPr>
+                    <w:pStyle w:val="Normal"/>
+                    <w:widowControl w:val="false"/>
+                    <w:numPr>
+                      <w:ilvl w:val="0"/>
+                      <w:numId w:val="2"/>
+                    </w:numPr>
+                    <w:spacing w:lineRule="auto" w:line="240"/>
+                    <w:ind w:left="720" w:right="0" w:hanging="360"/>
+                    <w:rPr/>
+                  </w:pPr>
+                  <w:r>
+                    <w:rPr/>
+                    <w:t>Can see his/her programs and coaches</w:t>
+                  </w:r>
+                </w:p>
+                <w:p>
+                  <w:pPr>
+                    <w:pStyle w:val="Normal"/>
+                    <w:widowControl w:val="false"/>
+                    <w:numPr>
+                      <w:ilvl w:val="0"/>
+                      <w:numId w:val="2"/>
+                    </w:numPr>
+                    <w:spacing w:lineRule="auto" w:line="240"/>
+                    <w:ind w:left="720" w:right="0" w:hanging="360"/>
+                    <w:rPr/>
+                  </w:pPr>
+                  <w:r>
+                    <w:rPr/>
+                    <w:t>Presses the change information btn</w:t>
+                  </w:r>
+                </w:p>
+                <w:p>
+                  <w:pPr>
+                    <w:pStyle w:val="Normal"/>
+                    <w:widowControl w:val="false"/>
+                    <w:numPr>
+                      <w:ilvl w:val="0"/>
+                      <w:numId w:val="2"/>
+                    </w:numPr>
+                    <w:spacing w:lineRule="auto" w:line="240"/>
+                    <w:ind w:left="720" w:right="0" w:hanging="360"/>
+                    <w:rPr/>
+                  </w:pPr>
+                  <w:r>
+                    <w:rPr/>
+                    <w:t>Enter the primary information like nat_code,</w:t>
+                  </w:r>
+                </w:p>
+                <w:p>
+                  <w:pPr>
+                    <w:pStyle w:val="Normal"/>
+                    <w:widowControl w:val="false"/>
+                    <w:numPr>
+                      <w:ilvl w:val="0"/>
+                      <w:numId w:val="0"/>
+                    </w:numPr>
+                    <w:spacing w:lineRule="auto" w:line="240"/>
+                    <w:ind w:left="1080" w:right="0" w:hanging="0"/>
+                    <w:rPr/>
+                  </w:pPr>
+                  <w:r>
+                    <w:rPr/>
+                    <w:t xml:space="preserve"> </w:t>
+                  </w:r>
+                  <w:r>
+                    <w:rPr/>
+                    <w:t>first_name, last_name and etc…</w:t>
+                  </w:r>
+                </w:p>
+                <w:p>
+                  <w:pPr>
+                    <w:pStyle w:val="Normal"/>
+                    <w:widowControl w:val="false"/>
+                    <w:numPr>
+                      <w:ilvl w:val="0"/>
+                      <w:numId w:val="2"/>
+                    </w:numPr>
+                    <w:spacing w:lineRule="auto" w:line="240"/>
+                    <w:ind w:left="720" w:right="0" w:hanging="360"/>
+                    <w:rPr/>
+                  </w:pPr>
+                  <w:r>
+                    <w:rPr/>
+                    <w:t>Presses the save changes button</w:t>
+                  </w:r>
+                </w:p>
+              </w:tc>
+            </w:tr>
+          </w:tbl>
+          <w:p>
+            <w:pPr>
+              <w:pStyle w:val="Normal"/>
+              <w:rPr/>
+            </w:pPr>
+            <w:r>
               <w:rPr/>
             </w:r>
           </w:p>
@@ -1018,14 +1193,17 @@
   <w:docDefaults>
     <w:rPrDefault>
       <w:rPr>
-        <w:rFonts w:ascii="Arial" w:hAnsi="Arial" w:eastAsia="Arial" w:cs="Arial"/>
-        <w:sz w:val="22"/>
-        <w:szCs w:val="22"/>
-        <w:lang w:val="en" w:eastAsia="zh-CN" w:bidi="hi-IN"/>
+        <w:rFonts w:ascii="Liberation Serif" w:hAnsi="Liberation Serif" w:eastAsia="Noto Sans CJK SC" w:cs="Lohit Devanagari"/>
+        <w:kern w:val="2"/>
+        <w:sz w:val="24"/>
+        <w:szCs w:val="24"/>
+        <w:lang w:val="en-US" w:eastAsia="zh-CN" w:bidi="hi-IN"/>
       </w:rPr>
     </w:rPrDefault>
     <w:pPrDefault>
-      <w:pPr/>
+      <w:pPr>
+        <w:widowControl/>
+      </w:pPr>
     </w:pPrDefault>
   </w:docDefaults>
   <w:style w:type="paragraph" w:styleId="Normal">
@@ -1033,7 +1211,12 @@
     <w:qFormat/>
     <w:pPr>
       <w:widowControl w:val="false"/>
+      <w:kinsoku w:val="true"/>
+      <w:overflowPunct w:val="true"/>
+      <w:autoSpaceDE w:val="true"/>
+      <w:bidi w:val="0"/>
       <w:spacing w:lineRule="auto" w:line="276"/>
+      <w:jc w:val="left"/>
     </w:pPr>
     <w:rPr>
       <w:rFonts w:ascii="Arial" w:hAnsi="Arial" w:eastAsia="Arial" w:cs="Arial"/>
@@ -1046,99 +1229,143 @@
   </w:style>
   <w:style w:type="paragraph" w:styleId="Heading1">
     <w:name w:val="Heading 1"/>
-    <w:basedOn w:val="Normal1"/>
     <w:next w:val="Normal"/>
     <w:qFormat/>
     <w:pPr>
       <w:keepNext w:val="true"/>
       <w:keepLines/>
+      <w:widowControl/>
+      <w:kinsoku w:val="true"/>
+      <w:overflowPunct w:val="true"/>
+      <w:autoSpaceDE w:val="true"/>
+      <w:bidi w:val="0"/>
       <w:spacing w:lineRule="auto" w:line="240" w:before="400" w:after="120"/>
     </w:pPr>
     <w:rPr>
+      <w:rFonts w:ascii="Liberation Serif" w:hAnsi="Liberation Serif" w:eastAsia="Noto Sans CJK SC" w:cs="Lohit Devanagari"/>
+      <w:color w:val="auto"/>
+      <w:kern w:val="2"/>
       <w:sz w:val="40"/>
       <w:szCs w:val="40"/>
+      <w:lang w:val="en-US" w:eastAsia="zh-CN" w:bidi="hi-IN"/>
     </w:rPr>
   </w:style>
   <w:style w:type="paragraph" w:styleId="Heading2">
     <w:name w:val="Heading 2"/>
-    <w:basedOn w:val="Normal1"/>
     <w:next w:val="Normal"/>
     <w:qFormat/>
     <w:pPr>
       <w:keepNext w:val="true"/>
       <w:keepLines/>
+      <w:widowControl/>
+      <w:kinsoku w:val="true"/>
+      <w:overflowPunct w:val="true"/>
+      <w:autoSpaceDE w:val="true"/>
+      <w:bidi w:val="0"/>
       <w:spacing w:lineRule="auto" w:line="240" w:before="360" w:after="120"/>
     </w:pPr>
     <w:rPr>
+      <w:rFonts w:ascii="Liberation Serif" w:hAnsi="Liberation Serif" w:eastAsia="Noto Sans CJK SC" w:cs="Lohit Devanagari"/>
       <w:b w:val="false"/>
+      <w:color w:val="auto"/>
+      <w:kern w:val="2"/>
       <w:sz w:val="32"/>
       <w:szCs w:val="32"/>
+      <w:lang w:val="en-US" w:eastAsia="zh-CN" w:bidi="hi-IN"/>
     </w:rPr>
   </w:style>
   <w:style w:type="paragraph" w:styleId="Heading3">
     <w:name w:val="Heading 3"/>
-    <w:basedOn w:val="Normal1"/>
     <w:next w:val="Normal"/>
     <w:qFormat/>
     <w:pPr>
       <w:keepNext w:val="true"/>
       <w:keepLines/>
+      <w:widowControl/>
+      <w:kinsoku w:val="true"/>
+      <w:overflowPunct w:val="true"/>
+      <w:autoSpaceDE w:val="true"/>
+      <w:bidi w:val="0"/>
       <w:spacing w:lineRule="auto" w:line="240" w:before="320" w:after="80"/>
     </w:pPr>
     <w:rPr>
+      <w:rFonts w:ascii="Liberation Serif" w:hAnsi="Liberation Serif" w:eastAsia="Noto Sans CJK SC" w:cs="Lohit Devanagari"/>
       <w:b w:val="false"/>
       <w:color w:val="434343"/>
+      <w:kern w:val="2"/>
       <w:sz w:val="28"/>
       <w:szCs w:val="28"/>
+      <w:lang w:val="en-US" w:eastAsia="zh-CN" w:bidi="hi-IN"/>
     </w:rPr>
   </w:style>
   <w:style w:type="paragraph" w:styleId="Heading4">
     <w:name w:val="Heading 4"/>
-    <w:basedOn w:val="Normal1"/>
     <w:next w:val="Normal"/>
     <w:qFormat/>
     <w:pPr>
       <w:keepNext w:val="true"/>
       <w:keepLines/>
+      <w:widowControl/>
+      <w:kinsoku w:val="true"/>
+      <w:overflowPunct w:val="true"/>
+      <w:autoSpaceDE w:val="true"/>
+      <w:bidi w:val="0"/>
       <w:spacing w:lineRule="auto" w:line="240" w:before="280" w:after="80"/>
     </w:pPr>
     <w:rPr>
+      <w:rFonts w:ascii="Liberation Serif" w:hAnsi="Liberation Serif" w:eastAsia="Noto Sans CJK SC" w:cs="Lohit Devanagari"/>
       <w:color w:val="666666"/>
+      <w:kern w:val="2"/>
       <w:sz w:val="24"/>
       <w:szCs w:val="24"/>
+      <w:lang w:val="en-US" w:eastAsia="zh-CN" w:bidi="hi-IN"/>
     </w:rPr>
   </w:style>
   <w:style w:type="paragraph" w:styleId="Heading5">
     <w:name w:val="Heading 5"/>
-    <w:basedOn w:val="Normal1"/>
     <w:next w:val="Normal"/>
     <w:qFormat/>
     <w:pPr>
       <w:keepNext w:val="true"/>
       <w:keepLines/>
+      <w:widowControl/>
+      <w:kinsoku w:val="true"/>
+      <w:overflowPunct w:val="true"/>
+      <w:autoSpaceDE w:val="true"/>
+      <w:bidi w:val="0"/>
       <w:spacing w:lineRule="auto" w:line="240" w:before="240" w:after="80"/>
     </w:pPr>
     <w:rPr>
+      <w:rFonts w:ascii="Liberation Serif" w:hAnsi="Liberation Serif" w:eastAsia="Noto Sans CJK SC" w:cs="Lohit Devanagari"/>
       <w:color w:val="666666"/>
+      <w:kern w:val="2"/>
       <w:sz w:val="22"/>
       <w:szCs w:val="22"/>
+      <w:lang w:val="en-US" w:eastAsia="zh-CN" w:bidi="hi-IN"/>
     </w:rPr>
   </w:style>
   <w:style w:type="paragraph" w:styleId="Heading6">
     <w:name w:val="Heading 6"/>
-    <w:basedOn w:val="Normal1"/>
     <w:next w:val="Normal"/>
     <w:qFormat/>
     <w:pPr>
       <w:keepNext w:val="true"/>
       <w:keepLines/>
+      <w:widowControl/>
+      <w:kinsoku w:val="true"/>
+      <w:overflowPunct w:val="true"/>
+      <w:autoSpaceDE w:val="true"/>
+      <w:bidi w:val="0"/>
       <w:spacing w:lineRule="auto" w:line="240" w:before="240" w:after="80"/>
     </w:pPr>
     <w:rPr>
+      <w:rFonts w:ascii="Liberation Serif" w:hAnsi="Liberation Serif" w:eastAsia="Noto Sans CJK SC" w:cs="Lohit Devanagari"/>
       <w:i/>
       <w:color w:val="666666"/>
+      <w:kern w:val="2"/>
       <w:sz w:val="22"/>
       <w:szCs w:val="22"/>
+      <w:lang w:val="en-US" w:eastAsia="zh-CN" w:bidi="hi-IN"/>
     </w:rPr>
   </w:style>
   <w:style w:type="character" w:styleId="ListLabel1">
@@ -1262,6 +1489,132 @@
   </w:style>
   <w:style w:type="character" w:styleId="ListLabel18">
     <w:name w:val="ListLabel 18"/>
+    <w:qFormat/>
+    <w:rPr>
+      <w:u w:val="none"/>
+    </w:rPr>
+  </w:style>
+  <w:style w:type="character" w:styleId="ListLabel19">
+    <w:name w:val="ListLabel 19"/>
+    <w:qFormat/>
+    <w:rPr>
+      <w:u w:val="none"/>
+    </w:rPr>
+  </w:style>
+  <w:style w:type="character" w:styleId="ListLabel20">
+    <w:name w:val="ListLabel 20"/>
+    <w:qFormat/>
+    <w:rPr>
+      <w:u w:val="none"/>
+    </w:rPr>
+  </w:style>
+  <w:style w:type="character" w:styleId="ListLabel21">
+    <w:name w:val="ListLabel 21"/>
+    <w:qFormat/>
+    <w:rPr>
+      <w:u w:val="none"/>
+    </w:rPr>
+  </w:style>
+  <w:style w:type="character" w:styleId="ListLabel22">
+    <w:name w:val="ListLabel 22"/>
+    <w:qFormat/>
+    <w:rPr>
+      <w:u w:val="none"/>
+    </w:rPr>
+  </w:style>
+  <w:style w:type="character" w:styleId="ListLabel23">
+    <w:name w:val="ListLabel 23"/>
+    <w:qFormat/>
+    <w:rPr>
+      <w:u w:val="none"/>
+    </w:rPr>
+  </w:style>
+  <w:style w:type="character" w:styleId="ListLabel24">
+    <w:name w:val="ListLabel 24"/>
+    <w:qFormat/>
+    <w:rPr>
+      <w:u w:val="none"/>
+    </w:rPr>
+  </w:style>
+  <w:style w:type="character" w:styleId="ListLabel25">
+    <w:name w:val="ListLabel 25"/>
+    <w:qFormat/>
+    <w:rPr>
+      <w:u w:val="none"/>
+    </w:rPr>
+  </w:style>
+  <w:style w:type="character" w:styleId="ListLabel26">
+    <w:name w:val="ListLabel 26"/>
+    <w:qFormat/>
+    <w:rPr>
+      <w:u w:val="none"/>
+    </w:rPr>
+  </w:style>
+  <w:style w:type="character" w:styleId="ListLabel27">
+    <w:name w:val="ListLabel 27"/>
+    <w:qFormat/>
+    <w:rPr>
+      <w:u w:val="none"/>
+    </w:rPr>
+  </w:style>
+  <w:style w:type="character" w:styleId="ListLabel28">
+    <w:name w:val="ListLabel 28"/>
+    <w:qFormat/>
+    <w:rPr>
+      <w:u w:val="none"/>
+    </w:rPr>
+  </w:style>
+  <w:style w:type="character" w:styleId="ListLabel29">
+    <w:name w:val="ListLabel 29"/>
+    <w:qFormat/>
+    <w:rPr>
+      <w:u w:val="none"/>
+    </w:rPr>
+  </w:style>
+  <w:style w:type="character" w:styleId="ListLabel30">
+    <w:name w:val="ListLabel 30"/>
+    <w:qFormat/>
+    <w:rPr>
+      <w:u w:val="none"/>
+    </w:rPr>
+  </w:style>
+  <w:style w:type="character" w:styleId="ListLabel31">
+    <w:name w:val="ListLabel 31"/>
+    <w:qFormat/>
+    <w:rPr>
+      <w:u w:val="none"/>
+    </w:rPr>
+  </w:style>
+  <w:style w:type="character" w:styleId="ListLabel32">
+    <w:name w:val="ListLabel 32"/>
+    <w:qFormat/>
+    <w:rPr>
+      <w:u w:val="none"/>
+    </w:rPr>
+  </w:style>
+  <w:style w:type="character" w:styleId="ListLabel33">
+    <w:name w:val="ListLabel 33"/>
+    <w:qFormat/>
+    <w:rPr>
+      <w:u w:val="none"/>
+    </w:rPr>
+  </w:style>
+  <w:style w:type="character" w:styleId="ListLabel34">
+    <w:name w:val="ListLabel 34"/>
+    <w:qFormat/>
+    <w:rPr>
+      <w:u w:val="none"/>
+    </w:rPr>
+  </w:style>
+  <w:style w:type="character" w:styleId="ListLabel35">
+    <w:name w:val="ListLabel 35"/>
+    <w:qFormat/>
+    <w:rPr>
+      <w:u w:val="none"/>
+    </w:rPr>
+  </w:style>
+  <w:style w:type="character" w:styleId="ListLabel36">
+    <w:name w:val="ListLabel 36"/>
     <w:qFormat/>
     <w:rPr>
       <w:u w:val="none"/>
@@ -1325,11 +1678,14 @@
       <w:rFonts w:cs="Lohit Devanagari"/>
     </w:rPr>
   </w:style>
-  <w:style w:type="paragraph" w:styleId="Normal1" w:default="1">
+  <w:style w:type="paragraph" w:styleId="LOnormal" w:default="1">
     <w:name w:val="LO-normal"/>
     <w:qFormat/>
     <w:pPr>
       <w:widowControl/>
+      <w:kinsoku w:val="true"/>
+      <w:overflowPunct w:val="true"/>
+      <w:autoSpaceDE w:val="true"/>
       <w:bidi w:val="0"/>
       <w:jc w:val="left"/>
     </w:pPr>
@@ -1344,7 +1700,7 @@
   </w:style>
   <w:style w:type="paragraph" w:styleId="Title">
     <w:name w:val="Title"/>
-    <w:basedOn w:val="Normal1"/>
+    <w:basedOn w:val="LOnormal"/>
     <w:next w:val="Normal"/>
     <w:qFormat/>
     <w:pPr>
@@ -1359,7 +1715,7 @@
   </w:style>
   <w:style w:type="paragraph" w:styleId="Subtitle">
     <w:name w:val="Subtitle"/>
-    <w:basedOn w:val="Normal1"/>
+    <w:basedOn w:val="LOnormal"/>
     <w:next w:val="Normal"/>
     <w:qFormat/>
     <w:pPr>
@@ -1395,6 +1751,26 @@
     <w:rPr>
       <w:b/>
       <w:bCs/>
+    </w:rPr>
+  </w:style>
+  <w:style w:type="paragraph" w:styleId="Normal1">
+    <w:name w:val="LO-normal1"/>
+    <w:qFormat/>
+    <w:pPr>
+      <w:widowControl/>
+      <w:kinsoku w:val="true"/>
+      <w:overflowPunct w:val="true"/>
+      <w:autoSpaceDE w:val="true"/>
+      <w:bidi w:val="0"/>
+      <w:jc w:val="left"/>
+    </w:pPr>
+    <w:rPr>
+      <w:rFonts w:ascii="Liberation Serif" w:hAnsi="Liberation Serif" w:eastAsia="Noto Sans CJK SC" w:cs="Lohit Devanagari"/>
+      <w:color w:val="auto"/>
+      <w:kern w:val="2"/>
+      <w:sz w:val="24"/>
+      <w:szCs w:val="24"/>
+      <w:lang w:val="en-US" w:eastAsia="zh-CN" w:bidi="hi-IN"/>
     </w:rPr>
   </w:style>
   <w:style w:type="table" w:default="1" w:styleId="TableNormal">

</xml_diff>